<commit_message>
Rapport fini avec partie d'auto-evaulation faite aussi
</commit_message>
<xml_diff>
--- a/Document/Rapport_S204_Dumai_MarquesDaSilva.docx
+++ b/Document/Rapport_S204_Dumai_MarquesDaSilva.docx
@@ -517,7 +517,6 @@
           <w14:ligatures w14:val="none"/>
         </w:rPr>
       </w:pPr>
-      <w:proofErr w:type="spellStart"/>
       <w:r>
         <w:rPr>
           <w:rFonts w:ascii="Arial" w:eastAsia="Times New Roman" w:hAnsi="Arial" w:cs="Arial"/>
@@ -530,7 +529,6 @@
         </w:rPr>
         <w:t>MarquesDaSilva</w:t>
       </w:r>
-      <w:proofErr w:type="spellEnd"/>
       <w:r>
         <w:rPr>
           <w:rFonts w:ascii="Arial" w:eastAsia="Times New Roman" w:hAnsi="Arial" w:cs="Arial"/>
@@ -1649,23 +1647,13 @@
     </w:p>
     <w:p>
       <w:r>
-        <w:t xml:space="preserve">3 - Nombre de logements détenus par les hôtes et les </w:t>
-      </w:r>
-      <w:proofErr w:type="spellStart"/>
-      <w:r>
-        <w:t>superhôtes</w:t>
-      </w:r>
-      <w:proofErr w:type="spellEnd"/>
-    </w:p>
-    <w:p>
-      <w:r>
-        <w:t xml:space="preserve">4 - Pourcentage d'hôtes et de </w:t>
-      </w:r>
-      <w:proofErr w:type="spellStart"/>
-      <w:r>
-        <w:t>superhôtes</w:t>
-      </w:r>
-      <w:proofErr w:type="spellEnd"/>
+        <w:t>3 - Nombre de logements détenus par les hôtes et les superhôtes</w:t>
+      </w:r>
+    </w:p>
+    <w:p>
+      <w:r>
+        <w:t>4 - Pourcentage d'hôtes et de superhôtes</w:t>
+      </w:r>
     </w:p>
     <w:p>
       <w:r>
@@ -2642,7 +2630,99 @@
         <w:t>, selon l'option choisie par l'utilisateur.</w:t>
       </w:r>
     </w:p>
-    <w:p/>
+    <w:p>
+      <w:r>
+        <w:br w:type="page"/>
+      </w:r>
+    </w:p>
+    <w:p>
+      <w:pPr>
+        <w:pStyle w:val="Titre1"/>
+      </w:pPr>
+      <w:r>
+        <w:lastRenderedPageBreak/>
+        <w:t>Auto-évaluation :</w:t>
+      </w:r>
+    </w:p>
+    <w:p>
+      <w:pPr>
+        <w:pStyle w:val="Titre2"/>
+      </w:pPr>
+      <w:r>
+        <w:t>Marques Da Silva Thomas :</w:t>
+      </w:r>
+    </w:p>
+    <w:p>
+      <w:r>
+        <w:t>Auto-évaluation : D-Passable</w:t>
+      </w:r>
+    </w:p>
+    <w:p>
+      <w:pPr>
+        <w:pStyle w:val="Titre2"/>
+      </w:pPr>
+      <w:r>
+        <w:t>Dumai Etienne :</w:t>
+      </w:r>
+    </w:p>
+    <w:p>
+      <w:r>
+        <w:t>Auto-évaluation : A/B-Très bien / Bien</w:t>
+      </w:r>
+    </w:p>
+    <w:p>
+      <w:pPr>
+        <w:pStyle w:val="Titre2"/>
+      </w:pPr>
+      <w:r>
+        <w:t>Parties estimées</w:t>
+      </w:r>
+      <w:r>
+        <w:t xml:space="preserve"> plus ou moins bien traitées :</w:t>
+      </w:r>
+    </w:p>
+    <w:p>
+      <w:pPr>
+        <w:pStyle w:val="Titre3"/>
+      </w:pPr>
+      <w:r>
+        <w:t>Création des requêtes</w:t>
+      </w:r>
+      <w:r>
+        <w:t> :</w:t>
+      </w:r>
+    </w:p>
+    <w:p>
+      <w:r>
+        <w:t>Cette partie a été un peu longue par rapport au temps que nous avions suite à des problèmes pour après pouvoir adapté la requête en python et la transformée en diagramme et/ou requête paramétrée. Malgré tout cette partie reste très intéressante car on doit penser à la requête mais aussi a l’implémentation de cette dernière en python.</w:t>
+      </w:r>
+    </w:p>
+    <w:p>
+      <w:pPr>
+        <w:pStyle w:val="Titre3"/>
+      </w:pPr>
+      <w:r>
+        <w:t>Implémentation des requêtes en python :</w:t>
+      </w:r>
+    </w:p>
+    <w:p>
+      <w:r>
+        <w:t>Cette partie a été plus courte dû à notre retard pris sur la partie d’avant mais malgré quelque problème d’affichage de résultat de requêtes cette partie a été fluide et linéaire. Cette partie reste très intéressante car cela nous donne une approche de l’exploitation d’une base de données dans le monde professionnel.</w:t>
+      </w:r>
+    </w:p>
+    <w:p>
+      <w:pPr>
+        <w:pStyle w:val="Titre3"/>
+      </w:pPr>
+      <w:r>
+        <w:t>Taches entre chaque membre :</w:t>
+      </w:r>
+    </w:p>
+    <w:p>
+      <w:r>
+        <w:t>Les taches entre chaque membres n’ont pas été très complémentaires non plus ce qui n’a pas aidé à la fluidité de la réalisation du travail demandé mais qui au final s’est bien goupiller.</w:t>
+      </w:r>
+    </w:p>
     <w:sectPr>
       <w:pgSz w:w="11906" w:h="16838"/>
       <w:pgMar w:top="1417" w:right="1417" w:bottom="1417" w:left="1417" w:header="708" w:footer="708" w:gutter="0"/>
@@ -3106,7 +3186,6 @@
     <w:next w:val="Normal"/>
     <w:link w:val="Titre3Car"/>
     <w:uiPriority w:val="9"/>
-    <w:semiHidden/>
     <w:unhideWhenUsed/>
     <w:qFormat/>
     <w:rsid w:val="00DE5BCA"/>
@@ -3315,7 +3394,6 @@
     <w:basedOn w:val="Policepardfaut"/>
     <w:link w:val="Titre3"/>
     <w:uiPriority w:val="9"/>
-    <w:semiHidden/>
     <w:rsid w:val="00DE5BCA"/>
     <w:rPr>
       <w:rFonts w:eastAsiaTheme="majorEastAsia" w:cstheme="majorBidi"/>

</xml_diff>